<commit_message>
Careers Page, Card-decks start, and Forms
</commit_message>
<xml_diff>
--- a/Mostarya's Maid Cafe/Mostarya's Maid Cafe.docx
+++ b/Mostarya's Maid Cafe/Mostarya's Maid Cafe.docx
@@ -354,6 +354,13 @@
           <w:rFonts w:ascii="Arial" w:eastAsia="Times New Roman" w:hAnsi="Arial" w:cs="Times New Roman"/>
           <w:color w:val="333333"/>
         </w:rPr>
+        <w:t xml:space="preserve">Green </w:t>
+      </w:r>
+      <w:r>
+        <w:rPr>
+          <w:rFonts w:ascii="Arial" w:eastAsia="Times New Roman" w:hAnsi="Arial" w:cs="Times New Roman"/>
+          <w:color w:val="333333"/>
+        </w:rPr>
         <w:t>Tea</w:t>
       </w:r>
     </w:p>
@@ -375,7 +382,14 @@
           <w:rFonts w:ascii="Arial" w:eastAsia="Times New Roman" w:hAnsi="Arial" w:cs="Times New Roman"/>
           <w:color w:val="333333"/>
         </w:rPr>
-        <w:t>Frappes</w:t>
+        <w:t xml:space="preserve">Vanilla </w:t>
+      </w:r>
+      <w:r>
+        <w:rPr>
+          <w:rFonts w:ascii="Arial" w:eastAsia="Times New Roman" w:hAnsi="Arial" w:cs="Times New Roman"/>
+          <w:color w:val="333333"/>
+        </w:rPr>
+        <w:t>Frappe</w:t>
       </w:r>
     </w:p>
     <w:p>
@@ -906,28 +920,7 @@
           <w:rFonts w:ascii="Arial" w:eastAsia="Times New Roman" w:hAnsi="Arial" w:cs="Times New Roman"/>
           <w:color w:val="333333"/>
         </w:rPr>
-        <w:t xml:space="preserve">Not sure what to expect? </w:t>
-      </w:r>
-      <w:r>
-        <w:rPr>
-          <w:rFonts w:ascii="Arial" w:eastAsia="Times New Roman" w:hAnsi="Arial" w:cs="Times New Roman"/>
-          <w:color w:val="333333"/>
-        </w:rPr>
-        <w:t xml:space="preserve">Please </w:t>
-      </w:r>
-      <w:r>
-        <w:rPr>
-          <w:rFonts w:ascii="Arial" w:eastAsia="Times New Roman" w:hAnsi="Arial" w:cs="Times New Roman"/>
-          <w:color w:val="333333"/>
-        </w:rPr>
-        <w:t>visit</w:t>
-      </w:r>
-      <w:r>
-        <w:rPr>
-          <w:rFonts w:ascii="Arial" w:eastAsia="Times New Roman" w:hAnsi="Arial" w:cs="Times New Roman"/>
-          <w:color w:val="333333"/>
-        </w:rPr>
-        <w:t xml:space="preserve"> our </w:t>
+        <w:t xml:space="preserve">Not sure what to expect? Please visit our </w:t>
       </w:r>
       <w:r>
         <w:rPr>
@@ -1562,14 +1555,7 @@
           <w:rFonts w:ascii="Arial" w:eastAsia="Times New Roman" w:hAnsi="Arial" w:cs="Times New Roman"/>
           <w:color w:val="333333"/>
         </w:rPr>
-        <w:t xml:space="preserve"> </w:t>
-      </w:r>
-      <w:r>
-        <w:rPr>
-          <w:rFonts w:ascii="Arial" w:eastAsia="Times New Roman" w:hAnsi="Arial" w:cs="Times New Roman"/>
-          <w:color w:val="333333"/>
-        </w:rPr>
-        <w:t>(</w:t>
+        <w:t xml:space="preserve"> (</w:t>
       </w:r>
       <w:r>
         <w:rPr>
@@ -2186,31 +2172,7 @@
           <w:rPr>
             <w:rStyle w:val="Hyperlink"/>
           </w:rPr>
-          <w:t>https://www</w:t>
-        </w:r>
-        <w:r>
-          <w:rPr>
-            <w:rStyle w:val="Hyperlink"/>
-          </w:rPr>
-          <w:t>.</w:t>
-        </w:r>
-        <w:r>
-          <w:rPr>
-            <w:rStyle w:val="Hyperlink"/>
-          </w:rPr>
-          <w:t>deadlysw</w:t>
-        </w:r>
-        <w:r>
-          <w:rPr>
-            <w:rStyle w:val="Hyperlink"/>
-          </w:rPr>
-          <w:t>e</w:t>
-        </w:r>
-        <w:r>
-          <w:rPr>
-            <w:rStyle w:val="Hyperlink"/>
-          </w:rPr>
-          <w:t>etmaidcafe.com/</w:t>
+          <w:t>https://www.deadlysweetmaidcafe.com/</w:t>
         </w:r>
       </w:hyperlink>
       <w:bookmarkEnd w:id="3"/>
@@ -2240,31 +2202,7 @@
           <w:rPr>
             <w:rStyle w:val="Hyperlink"/>
           </w:rPr>
-          <w:t>https://arcanecaf</w:t>
-        </w:r>
-        <w:r>
-          <w:rPr>
-            <w:rStyle w:val="Hyperlink"/>
-          </w:rPr>
-          <w:t>e</w:t>
-        </w:r>
-        <w:r>
-          <w:rPr>
-            <w:rStyle w:val="Hyperlink"/>
-          </w:rPr>
-          <w:t>.</w:t>
-        </w:r>
-        <w:r>
-          <w:rPr>
-            <w:rStyle w:val="Hyperlink"/>
-          </w:rPr>
-          <w:t>c</w:t>
-        </w:r>
-        <w:r>
-          <w:rPr>
-            <w:rStyle w:val="Hyperlink"/>
-          </w:rPr>
-          <w:t>om/</w:t>
+          <w:t>https://arcanecafe.com/</w:t>
         </w:r>
       </w:hyperlink>
       <w:bookmarkEnd w:id="4"/>
@@ -2294,31 +2232,7 @@
           <w:rPr>
             <w:rStyle w:val="Hyperlink"/>
           </w:rPr>
-          <w:t>http://www.lovelyh</w:t>
-        </w:r>
-        <w:r>
-          <w:rPr>
-            <w:rStyle w:val="Hyperlink"/>
-          </w:rPr>
-          <w:t>e</w:t>
-        </w:r>
-        <w:r>
-          <w:rPr>
-            <w:rStyle w:val="Hyperlink"/>
-          </w:rPr>
-          <w:t>artmaidcaf</w:t>
-        </w:r>
-        <w:r>
-          <w:rPr>
-            <w:rStyle w:val="Hyperlink"/>
-          </w:rPr>
-          <w:t>e</w:t>
-        </w:r>
-        <w:r>
-          <w:rPr>
-            <w:rStyle w:val="Hyperlink"/>
-          </w:rPr>
-          <w:t>.com/about-us</w:t>
+          <w:t>http://www.lovelyheartmaidcafe.com/about-us</w:t>
         </w:r>
       </w:hyperlink>
       <w:bookmarkEnd w:id="5"/>
@@ -2348,19 +2262,7 @@
           <w:rPr>
             <w:rStyle w:val="Hyperlink"/>
           </w:rPr>
-          <w:t>http://www.animec</w:t>
-        </w:r>
-        <w:r>
-          <w:rPr>
-            <w:rStyle w:val="Hyperlink"/>
-          </w:rPr>
-          <w:t>t</w:t>
-        </w:r>
-        <w:r>
-          <w:rPr>
-            <w:rStyle w:val="Hyperlink"/>
-          </w:rPr>
-          <w:t>x.com/maid-cafe/</w:t>
+          <w:t>http://www.animectx.com/maid-cafe/</w:t>
         </w:r>
       </w:hyperlink>
       <w:bookmarkEnd w:id="6"/>
@@ -2395,19 +2297,7 @@
           <w:rPr>
             <w:rStyle w:val="Hyperlink"/>
           </w:rPr>
-          <w:t>https://maidreamin.c</w:t>
-        </w:r>
-        <w:r>
-          <w:rPr>
-            <w:rStyle w:val="Hyperlink"/>
-          </w:rPr>
-          <w:t>o</w:t>
-        </w:r>
-        <w:r>
-          <w:rPr>
-            <w:rStyle w:val="Hyperlink"/>
-          </w:rPr>
-          <w:t>m/multilp/</w:t>
+          <w:t>https://maidreamin.com/multilp/</w:t>
         </w:r>
       </w:hyperlink>
       <w:bookmarkEnd w:id="7"/>

</xml_diff>